<commit_message>
Booking implementation changes and documentation
</commit_message>
<xml_diff>
--- a/ProjectDocumentation/FlyAwayProjectScreenshots.docx
+++ b/ProjectDocumentation/FlyAwayProjectScreenshots.docx
@@ -374,7 +374,7 @@
           <w:r>
             <w:fldChar w:fldCharType="separate"/>
           </w:r>
-          <w:hyperlink w:anchor="_Toc84070116" w:history="1">
+          <w:hyperlink w:anchor="_Toc84102899" w:history="1">
             <w:r>
               <w:rPr>
                 <w:rStyle w:val="Hyperlink"/>
@@ -401,7 +401,7 @@
                 <w:noProof/>
                 <w:webHidden/>
               </w:rPr>
-              <w:instrText xml:space="preserve"> PAGEREF _Toc84070116 \h </w:instrText>
+              <w:instrText xml:space="preserve"> PAGEREF _Toc84102899 \h </w:instrText>
             </w:r>
             <w:r>
               <w:rPr>
@@ -443,7 +443,7 @@
               <w:noProof/>
             </w:rPr>
           </w:pPr>
-          <w:hyperlink w:anchor="_Toc84070117" w:history="1">
+          <w:hyperlink w:anchor="_Toc84102900" w:history="1">
             <w:r>
               <w:rPr>
                 <w:rStyle w:val="Hyperlink"/>
@@ -470,7 +470,7 @@
                 <w:noProof/>
                 <w:webHidden/>
               </w:rPr>
-              <w:instrText xml:space="preserve"> PAGEREF _Toc84070117 \h </w:instrText>
+              <w:instrText xml:space="preserve"> PAGEREF _Toc84102900 \h </w:instrText>
             </w:r>
             <w:r>
               <w:rPr>
@@ -512,7 +512,7 @@
               <w:noProof/>
             </w:rPr>
           </w:pPr>
-          <w:hyperlink w:anchor="_Toc84070118" w:history="1">
+          <w:hyperlink w:anchor="_Toc84102901" w:history="1">
             <w:r>
               <w:rPr>
                 <w:rStyle w:val="Hyperlink"/>
@@ -539,7 +539,7 @@
                 <w:noProof/>
                 <w:webHidden/>
               </w:rPr>
-              <w:instrText xml:space="preserve"> PAGEREF _Toc84070118 \h </w:instrText>
+              <w:instrText xml:space="preserve"> PAGEREF _Toc84102901 \h </w:instrText>
             </w:r>
             <w:r>
               <w:rPr>
@@ -581,7 +581,7 @@
               <w:noProof/>
             </w:rPr>
           </w:pPr>
-          <w:hyperlink w:anchor="_Toc84070119" w:history="1">
+          <w:hyperlink w:anchor="_Toc84102902" w:history="1">
             <w:r>
               <w:rPr>
                 <w:rStyle w:val="Hyperlink"/>
@@ -608,7 +608,7 @@
                 <w:noProof/>
                 <w:webHidden/>
               </w:rPr>
-              <w:instrText xml:space="preserve"> PAGEREF _Toc84070119 \h </w:instrText>
+              <w:instrText xml:space="preserve"> PAGEREF _Toc84102902 \h </w:instrText>
             </w:r>
             <w:r>
               <w:rPr>
@@ -650,7 +650,7 @@
               <w:noProof/>
             </w:rPr>
           </w:pPr>
-          <w:hyperlink w:anchor="_Toc84070120" w:history="1">
+          <w:hyperlink w:anchor="_Toc84102903" w:history="1">
             <w:r>
               <w:rPr>
                 <w:rStyle w:val="Hyperlink"/>
@@ -677,7 +677,7 @@
                 <w:noProof/>
                 <w:webHidden/>
               </w:rPr>
-              <w:instrText xml:space="preserve"> PAGEREF _Toc84070120 \h </w:instrText>
+              <w:instrText xml:space="preserve"> PAGEREF _Toc84102903 \h </w:instrText>
             </w:r>
             <w:r>
               <w:rPr>
@@ -698,6 +698,696 @@
                 <w:webHidden/>
               </w:rPr>
               <w:t>5</w:t>
+            </w:r>
+            <w:r>
+              <w:rPr>
+                <w:noProof/>
+                <w:webHidden/>
+              </w:rPr>
+              <w:fldChar w:fldCharType="end"/>
+            </w:r>
+          </w:hyperlink>
+        </w:p>
+        <w:p>
+          <w:pPr>
+            <w:pStyle w:val="TOC2"/>
+            <w:tabs>
+              <w:tab w:val="right" w:leader="dot" w:pos="10214"/>
+            </w:tabs>
+            <w:rPr>
+              <w:rFonts w:eastAsiaTheme="minorEastAsia"/>
+              <w:noProof/>
+            </w:rPr>
+          </w:pPr>
+          <w:hyperlink w:anchor="_Toc84102904" w:history="1">
+            <w:r>
+              <w:rPr>
+                <w:rStyle w:val="Hyperlink"/>
+                <w:noProof/>
+              </w:rPr>
+              <w:t>Screenshot of next page after clicking ‘Book’ link</w:t>
+            </w:r>
+            <w:r>
+              <w:rPr>
+                <w:noProof/>
+                <w:webHidden/>
+              </w:rPr>
+              <w:tab/>
+            </w:r>
+            <w:r>
+              <w:rPr>
+                <w:noProof/>
+                <w:webHidden/>
+              </w:rPr>
+              <w:fldChar w:fldCharType="begin"/>
+            </w:r>
+            <w:r>
+              <w:rPr>
+                <w:noProof/>
+                <w:webHidden/>
+              </w:rPr>
+              <w:instrText xml:space="preserve"> PAGEREF _Toc84102904 \h </w:instrText>
+            </w:r>
+            <w:r>
+              <w:rPr>
+                <w:noProof/>
+                <w:webHidden/>
+              </w:rPr>
+            </w:r>
+            <w:r>
+              <w:rPr>
+                <w:noProof/>
+                <w:webHidden/>
+              </w:rPr>
+              <w:fldChar w:fldCharType="separate"/>
+            </w:r>
+            <w:r>
+              <w:rPr>
+                <w:noProof/>
+                <w:webHidden/>
+              </w:rPr>
+              <w:t>5</w:t>
+            </w:r>
+            <w:r>
+              <w:rPr>
+                <w:noProof/>
+                <w:webHidden/>
+              </w:rPr>
+              <w:fldChar w:fldCharType="end"/>
+            </w:r>
+          </w:hyperlink>
+        </w:p>
+        <w:p>
+          <w:pPr>
+            <w:pStyle w:val="TOC2"/>
+            <w:tabs>
+              <w:tab w:val="right" w:leader="dot" w:pos="10214"/>
+            </w:tabs>
+            <w:rPr>
+              <w:rFonts w:eastAsiaTheme="minorEastAsia"/>
+              <w:noProof/>
+            </w:rPr>
+          </w:pPr>
+          <w:hyperlink w:anchor="_Toc84102905" w:history="1">
+            <w:r>
+              <w:rPr>
+                <w:rStyle w:val="Hyperlink"/>
+                <w:noProof/>
+              </w:rPr>
+              <w:t>Screenshot of customer filling in their registration info</w:t>
+            </w:r>
+            <w:r>
+              <w:rPr>
+                <w:noProof/>
+                <w:webHidden/>
+              </w:rPr>
+              <w:tab/>
+            </w:r>
+            <w:r>
+              <w:rPr>
+                <w:noProof/>
+                <w:webHidden/>
+              </w:rPr>
+              <w:fldChar w:fldCharType="begin"/>
+            </w:r>
+            <w:r>
+              <w:rPr>
+                <w:noProof/>
+                <w:webHidden/>
+              </w:rPr>
+              <w:instrText xml:space="preserve"> PAGEREF _Toc84102905 \h </w:instrText>
+            </w:r>
+            <w:r>
+              <w:rPr>
+                <w:noProof/>
+                <w:webHidden/>
+              </w:rPr>
+            </w:r>
+            <w:r>
+              <w:rPr>
+                <w:noProof/>
+                <w:webHidden/>
+              </w:rPr>
+              <w:fldChar w:fldCharType="separate"/>
+            </w:r>
+            <w:r>
+              <w:rPr>
+                <w:noProof/>
+                <w:webHidden/>
+              </w:rPr>
+              <w:t>6</w:t>
+            </w:r>
+            <w:r>
+              <w:rPr>
+                <w:noProof/>
+                <w:webHidden/>
+              </w:rPr>
+              <w:fldChar w:fldCharType="end"/>
+            </w:r>
+          </w:hyperlink>
+        </w:p>
+        <w:p>
+          <w:pPr>
+            <w:pStyle w:val="TOC2"/>
+            <w:tabs>
+              <w:tab w:val="right" w:leader="dot" w:pos="10214"/>
+            </w:tabs>
+            <w:rPr>
+              <w:rFonts w:eastAsiaTheme="minorEastAsia"/>
+              <w:noProof/>
+            </w:rPr>
+          </w:pPr>
+          <w:hyperlink w:anchor="_Toc84102906" w:history="1">
+            <w:r>
+              <w:rPr>
+                <w:rStyle w:val="Hyperlink"/>
+                <w:noProof/>
+              </w:rPr>
+              <w:t>Screenshot of next screen after customer clicks Register button</w:t>
+            </w:r>
+            <w:r>
+              <w:rPr>
+                <w:noProof/>
+                <w:webHidden/>
+              </w:rPr>
+              <w:tab/>
+            </w:r>
+            <w:r>
+              <w:rPr>
+                <w:noProof/>
+                <w:webHidden/>
+              </w:rPr>
+              <w:fldChar w:fldCharType="begin"/>
+            </w:r>
+            <w:r>
+              <w:rPr>
+                <w:noProof/>
+                <w:webHidden/>
+              </w:rPr>
+              <w:instrText xml:space="preserve"> PAGEREF _Toc84102906 \h </w:instrText>
+            </w:r>
+            <w:r>
+              <w:rPr>
+                <w:noProof/>
+                <w:webHidden/>
+              </w:rPr>
+            </w:r>
+            <w:r>
+              <w:rPr>
+                <w:noProof/>
+                <w:webHidden/>
+              </w:rPr>
+              <w:fldChar w:fldCharType="separate"/>
+            </w:r>
+            <w:r>
+              <w:rPr>
+                <w:noProof/>
+                <w:webHidden/>
+              </w:rPr>
+              <w:t>7</w:t>
+            </w:r>
+            <w:r>
+              <w:rPr>
+                <w:noProof/>
+                <w:webHidden/>
+              </w:rPr>
+              <w:fldChar w:fldCharType="end"/>
+            </w:r>
+          </w:hyperlink>
+        </w:p>
+        <w:p>
+          <w:pPr>
+            <w:pStyle w:val="TOC2"/>
+            <w:tabs>
+              <w:tab w:val="right" w:leader="dot" w:pos="10214"/>
+            </w:tabs>
+            <w:rPr>
+              <w:rFonts w:eastAsiaTheme="minorEastAsia"/>
+              <w:noProof/>
+            </w:rPr>
+          </w:pPr>
+          <w:hyperlink w:anchor="_Toc84102907" w:history="1">
+            <w:r>
+              <w:rPr>
+                <w:rStyle w:val="Hyperlink"/>
+                <w:noProof/>
+              </w:rPr>
+              <w:t>Screenshot of customer filling in the screen with payment and billing information</w:t>
+            </w:r>
+            <w:r>
+              <w:rPr>
+                <w:noProof/>
+                <w:webHidden/>
+              </w:rPr>
+              <w:tab/>
+            </w:r>
+            <w:r>
+              <w:rPr>
+                <w:noProof/>
+                <w:webHidden/>
+              </w:rPr>
+              <w:fldChar w:fldCharType="begin"/>
+            </w:r>
+            <w:r>
+              <w:rPr>
+                <w:noProof/>
+                <w:webHidden/>
+              </w:rPr>
+              <w:instrText xml:space="preserve"> PAGEREF _Toc84102907 \h </w:instrText>
+            </w:r>
+            <w:r>
+              <w:rPr>
+                <w:noProof/>
+                <w:webHidden/>
+              </w:rPr>
+            </w:r>
+            <w:r>
+              <w:rPr>
+                <w:noProof/>
+                <w:webHidden/>
+              </w:rPr>
+              <w:fldChar w:fldCharType="separate"/>
+            </w:r>
+            <w:r>
+              <w:rPr>
+                <w:noProof/>
+                <w:webHidden/>
+              </w:rPr>
+              <w:t>7</w:t>
+            </w:r>
+            <w:r>
+              <w:rPr>
+                <w:noProof/>
+                <w:webHidden/>
+              </w:rPr>
+              <w:fldChar w:fldCharType="end"/>
+            </w:r>
+          </w:hyperlink>
+        </w:p>
+        <w:p>
+          <w:pPr>
+            <w:pStyle w:val="TOC2"/>
+            <w:tabs>
+              <w:tab w:val="right" w:leader="dot" w:pos="10214"/>
+            </w:tabs>
+            <w:rPr>
+              <w:rFonts w:eastAsiaTheme="minorEastAsia"/>
+              <w:noProof/>
+            </w:rPr>
+          </w:pPr>
+          <w:hyperlink w:anchor="_Toc84102908" w:history="1">
+            <w:r>
+              <w:rPr>
+                <w:rStyle w:val="Hyperlink"/>
+                <w:noProof/>
+              </w:rPr>
+              <w:t>Screenshot of next screen (Confirm and Submit) after customer clicks ‘Submit Payment Info’ button</w:t>
+            </w:r>
+            <w:r>
+              <w:rPr>
+                <w:noProof/>
+                <w:webHidden/>
+              </w:rPr>
+              <w:tab/>
+            </w:r>
+            <w:r>
+              <w:rPr>
+                <w:noProof/>
+                <w:webHidden/>
+              </w:rPr>
+              <w:fldChar w:fldCharType="begin"/>
+            </w:r>
+            <w:r>
+              <w:rPr>
+                <w:noProof/>
+                <w:webHidden/>
+              </w:rPr>
+              <w:instrText xml:space="preserve"> PAGEREF _Toc84102908 \h </w:instrText>
+            </w:r>
+            <w:r>
+              <w:rPr>
+                <w:noProof/>
+                <w:webHidden/>
+              </w:rPr>
+            </w:r>
+            <w:r>
+              <w:rPr>
+                <w:noProof/>
+                <w:webHidden/>
+              </w:rPr>
+              <w:fldChar w:fldCharType="separate"/>
+            </w:r>
+            <w:r>
+              <w:rPr>
+                <w:noProof/>
+                <w:webHidden/>
+              </w:rPr>
+              <w:t>8</w:t>
+            </w:r>
+            <w:r>
+              <w:rPr>
+                <w:noProof/>
+                <w:webHidden/>
+              </w:rPr>
+              <w:fldChar w:fldCharType="end"/>
+            </w:r>
+          </w:hyperlink>
+        </w:p>
+        <w:p>
+          <w:pPr>
+            <w:pStyle w:val="TOC2"/>
+            <w:tabs>
+              <w:tab w:val="right" w:leader="dot" w:pos="10214"/>
+            </w:tabs>
+            <w:rPr>
+              <w:rFonts w:eastAsiaTheme="minorEastAsia"/>
+              <w:noProof/>
+            </w:rPr>
+          </w:pPr>
+          <w:hyperlink w:anchor="_Toc84102909" w:history="1">
+            <w:r>
+              <w:rPr>
+                <w:rStyle w:val="Hyperlink"/>
+                <w:noProof/>
+              </w:rPr>
+              <w:t>Screenshot of next screen after customer clicks ‘Submit Booking’ button</w:t>
+            </w:r>
+            <w:r>
+              <w:rPr>
+                <w:noProof/>
+                <w:webHidden/>
+              </w:rPr>
+              <w:tab/>
+            </w:r>
+            <w:r>
+              <w:rPr>
+                <w:noProof/>
+                <w:webHidden/>
+              </w:rPr>
+              <w:fldChar w:fldCharType="begin"/>
+            </w:r>
+            <w:r>
+              <w:rPr>
+                <w:noProof/>
+                <w:webHidden/>
+              </w:rPr>
+              <w:instrText xml:space="preserve"> PAGEREF _Toc84102909 \h </w:instrText>
+            </w:r>
+            <w:r>
+              <w:rPr>
+                <w:noProof/>
+                <w:webHidden/>
+              </w:rPr>
+            </w:r>
+            <w:r>
+              <w:rPr>
+                <w:noProof/>
+                <w:webHidden/>
+              </w:rPr>
+              <w:fldChar w:fldCharType="separate"/>
+            </w:r>
+            <w:r>
+              <w:rPr>
+                <w:noProof/>
+                <w:webHidden/>
+              </w:rPr>
+              <w:t>10</w:t>
+            </w:r>
+            <w:r>
+              <w:rPr>
+                <w:noProof/>
+                <w:webHidden/>
+              </w:rPr>
+              <w:fldChar w:fldCharType="end"/>
+            </w:r>
+          </w:hyperlink>
+        </w:p>
+        <w:p>
+          <w:pPr>
+            <w:pStyle w:val="TOC2"/>
+            <w:tabs>
+              <w:tab w:val="right" w:leader="dot" w:pos="10214"/>
+            </w:tabs>
+            <w:rPr>
+              <w:rFonts w:eastAsiaTheme="minorEastAsia"/>
+              <w:noProof/>
+            </w:rPr>
+          </w:pPr>
+          <w:hyperlink w:anchor="_Toc84102910" w:history="1">
+            <w:r>
+              <w:rPr>
+                <w:rStyle w:val="Hyperlink"/>
+                <w:noProof/>
+              </w:rPr>
+              <w:t>Screenshot of booking table in database showing record with id 3 that was added</w:t>
+            </w:r>
+            <w:r>
+              <w:rPr>
+                <w:noProof/>
+                <w:webHidden/>
+              </w:rPr>
+              <w:tab/>
+            </w:r>
+            <w:r>
+              <w:rPr>
+                <w:noProof/>
+                <w:webHidden/>
+              </w:rPr>
+              <w:fldChar w:fldCharType="begin"/>
+            </w:r>
+            <w:r>
+              <w:rPr>
+                <w:noProof/>
+                <w:webHidden/>
+              </w:rPr>
+              <w:instrText xml:space="preserve"> PAGEREF _Toc84102910 \h </w:instrText>
+            </w:r>
+            <w:r>
+              <w:rPr>
+                <w:noProof/>
+                <w:webHidden/>
+              </w:rPr>
+            </w:r>
+            <w:r>
+              <w:rPr>
+                <w:noProof/>
+                <w:webHidden/>
+              </w:rPr>
+              <w:fldChar w:fldCharType="separate"/>
+            </w:r>
+            <w:r>
+              <w:rPr>
+                <w:noProof/>
+                <w:webHidden/>
+              </w:rPr>
+              <w:t>10</w:t>
+            </w:r>
+            <w:r>
+              <w:rPr>
+                <w:noProof/>
+                <w:webHidden/>
+              </w:rPr>
+              <w:fldChar w:fldCharType="end"/>
+            </w:r>
+          </w:hyperlink>
+        </w:p>
+        <w:p>
+          <w:pPr>
+            <w:pStyle w:val="TOC2"/>
+            <w:tabs>
+              <w:tab w:val="right" w:leader="dot" w:pos="10214"/>
+            </w:tabs>
+            <w:rPr>
+              <w:rFonts w:eastAsiaTheme="minorEastAsia"/>
+              <w:noProof/>
+            </w:rPr>
+          </w:pPr>
+          <w:hyperlink w:anchor="_Toc84102911" w:history="1">
+            <w:r>
+              <w:rPr>
+                <w:rStyle w:val="Hyperlink"/>
+                <w:noProof/>
+              </w:rPr>
+              <w:t>Screenshot of customer table in database showing record with id 26 that was added as part of the booking</w:t>
+            </w:r>
+            <w:r>
+              <w:rPr>
+                <w:noProof/>
+                <w:webHidden/>
+              </w:rPr>
+              <w:tab/>
+            </w:r>
+            <w:r>
+              <w:rPr>
+                <w:noProof/>
+                <w:webHidden/>
+              </w:rPr>
+              <w:fldChar w:fldCharType="begin"/>
+            </w:r>
+            <w:r>
+              <w:rPr>
+                <w:noProof/>
+                <w:webHidden/>
+              </w:rPr>
+              <w:instrText xml:space="preserve"> PAGEREF _Toc84102911 \h </w:instrText>
+            </w:r>
+            <w:r>
+              <w:rPr>
+                <w:noProof/>
+                <w:webHidden/>
+              </w:rPr>
+            </w:r>
+            <w:r>
+              <w:rPr>
+                <w:noProof/>
+                <w:webHidden/>
+              </w:rPr>
+              <w:fldChar w:fldCharType="separate"/>
+            </w:r>
+            <w:r>
+              <w:rPr>
+                <w:noProof/>
+                <w:webHidden/>
+              </w:rPr>
+              <w:t>10</w:t>
+            </w:r>
+            <w:r>
+              <w:rPr>
+                <w:noProof/>
+                <w:webHidden/>
+              </w:rPr>
+              <w:fldChar w:fldCharType="end"/>
+            </w:r>
+          </w:hyperlink>
+        </w:p>
+        <w:p>
+          <w:pPr>
+            <w:pStyle w:val="TOC2"/>
+            <w:tabs>
+              <w:tab w:val="right" w:leader="dot" w:pos="10214"/>
+            </w:tabs>
+            <w:rPr>
+              <w:rFonts w:eastAsiaTheme="minorEastAsia"/>
+              <w:noProof/>
+            </w:rPr>
+          </w:pPr>
+          <w:hyperlink w:anchor="_Toc84102912" w:history="1">
+            <w:r>
+              <w:rPr>
+                <w:rStyle w:val="Hyperlink"/>
+                <w:noProof/>
+              </w:rPr>
+              <w:t>Screenshot of flight table in database showing record with id 5 that is part of the booking</w:t>
+            </w:r>
+            <w:r>
+              <w:rPr>
+                <w:noProof/>
+                <w:webHidden/>
+              </w:rPr>
+              <w:tab/>
+            </w:r>
+            <w:r>
+              <w:rPr>
+                <w:noProof/>
+                <w:webHidden/>
+              </w:rPr>
+              <w:fldChar w:fldCharType="begin"/>
+            </w:r>
+            <w:r>
+              <w:rPr>
+                <w:noProof/>
+                <w:webHidden/>
+              </w:rPr>
+              <w:instrText xml:space="preserve"> PAGEREF _Toc84102912 \h </w:instrText>
+            </w:r>
+            <w:r>
+              <w:rPr>
+                <w:noProof/>
+                <w:webHidden/>
+              </w:rPr>
+            </w:r>
+            <w:r>
+              <w:rPr>
+                <w:noProof/>
+                <w:webHidden/>
+              </w:rPr>
+              <w:fldChar w:fldCharType="separate"/>
+            </w:r>
+            <w:r>
+              <w:rPr>
+                <w:noProof/>
+                <w:webHidden/>
+              </w:rPr>
+              <w:t>11</w:t>
+            </w:r>
+            <w:r>
+              <w:rPr>
+                <w:noProof/>
+                <w:webHidden/>
+              </w:rPr>
+              <w:fldChar w:fldCharType="end"/>
+            </w:r>
+          </w:hyperlink>
+        </w:p>
+        <w:p>
+          <w:pPr>
+            <w:pStyle w:val="TOC2"/>
+            <w:tabs>
+              <w:tab w:val="right" w:leader="dot" w:pos="10214"/>
+            </w:tabs>
+            <w:rPr>
+              <w:rFonts w:eastAsiaTheme="minorEastAsia"/>
+              <w:noProof/>
+            </w:rPr>
+          </w:pPr>
+          <w:hyperlink w:anchor="_Toc84102913" w:history="1">
+            <w:r>
+              <w:rPr>
+                <w:rStyle w:val="Hyperlink"/>
+                <w:noProof/>
+              </w:rPr>
+              <w:t>Screenshot of payment_details table in database showing record with id 22 that was added as part of the booking</w:t>
+            </w:r>
+            <w:r>
+              <w:rPr>
+                <w:noProof/>
+                <w:webHidden/>
+              </w:rPr>
+              <w:tab/>
+            </w:r>
+            <w:r>
+              <w:rPr>
+                <w:noProof/>
+                <w:webHidden/>
+              </w:rPr>
+              <w:fldChar w:fldCharType="begin"/>
+            </w:r>
+            <w:r>
+              <w:rPr>
+                <w:noProof/>
+                <w:webHidden/>
+              </w:rPr>
+              <w:instrText xml:space="preserve"> PAGEREF _Toc84102913 \h </w:instrText>
+            </w:r>
+            <w:r>
+              <w:rPr>
+                <w:noProof/>
+                <w:webHidden/>
+              </w:rPr>
+            </w:r>
+            <w:r>
+              <w:rPr>
+                <w:noProof/>
+                <w:webHidden/>
+              </w:rPr>
+              <w:fldChar w:fldCharType="separate"/>
+            </w:r>
+            <w:r>
+              <w:rPr>
+                <w:noProof/>
+                <w:webHidden/>
+              </w:rPr>
+              <w:t>11</w:t>
             </w:r>
             <w:r>
               <w:rPr>
@@ -719,7 +1409,7 @@
               <w:noProof/>
             </w:rPr>
           </w:pPr>
-          <w:hyperlink w:anchor="_Toc84070121" w:history="1">
+          <w:hyperlink w:anchor="_Toc84102914" w:history="1">
             <w:r>
               <w:rPr>
                 <w:rStyle w:val="Hyperlink"/>
@@ -746,7 +1436,7 @@
                 <w:noProof/>
                 <w:webHidden/>
               </w:rPr>
-              <w:instrText xml:space="preserve"> PAGEREF _Toc84070121 \h </w:instrText>
+              <w:instrText xml:space="preserve"> PAGEREF _Toc84102914 \h </w:instrText>
             </w:r>
             <w:r>
               <w:rPr>
@@ -766,7 +1456,7 @@
                 <w:noProof/>
                 <w:webHidden/>
               </w:rPr>
-              <w:t>6</w:t>
+              <w:t>13</w:t>
             </w:r>
             <w:r>
               <w:rPr>
@@ -788,7 +1478,7 @@
               <w:noProof/>
             </w:rPr>
           </w:pPr>
-          <w:hyperlink w:anchor="_Toc84070122" w:history="1">
+          <w:hyperlink w:anchor="_Toc84102915" w:history="1">
             <w:r>
               <w:rPr>
                 <w:rStyle w:val="Hyperlink"/>
@@ -815,7 +1505,7 @@
                 <w:noProof/>
                 <w:webHidden/>
               </w:rPr>
-              <w:instrText xml:space="preserve"> PAGEREF _Toc84070122 \h </w:instrText>
+              <w:instrText xml:space="preserve"> PAGEREF _Toc84102915 \h </w:instrText>
             </w:r>
             <w:r>
               <w:rPr>
@@ -835,7 +1525,7 @@
                 <w:noProof/>
                 <w:webHidden/>
               </w:rPr>
-              <w:t>7</w:t>
+              <w:t>14</w:t>
             </w:r>
             <w:r>
               <w:rPr>
@@ -857,7 +1547,7 @@
               <w:noProof/>
             </w:rPr>
           </w:pPr>
-          <w:hyperlink w:anchor="_Toc84070123" w:history="1">
+          <w:hyperlink w:anchor="_Toc84102916" w:history="1">
             <w:r>
               <w:rPr>
                 <w:rStyle w:val="Hyperlink"/>
@@ -884,7 +1574,7 @@
                 <w:noProof/>
                 <w:webHidden/>
               </w:rPr>
-              <w:instrText xml:space="preserve"> PAGEREF _Toc84070123 \h </w:instrText>
+              <w:instrText xml:space="preserve"> PAGEREF _Toc84102916 \h </w:instrText>
             </w:r>
             <w:r>
               <w:rPr>
@@ -904,7 +1594,7 @@
                 <w:noProof/>
                 <w:webHidden/>
               </w:rPr>
-              <w:t>8</w:t>
+              <w:t>15</w:t>
             </w:r>
             <w:r>
               <w:rPr>
@@ -926,7 +1616,7 @@
               <w:noProof/>
             </w:rPr>
           </w:pPr>
-          <w:hyperlink w:anchor="_Toc84070124" w:history="1">
+          <w:hyperlink w:anchor="_Toc84102917" w:history="1">
             <w:r>
               <w:rPr>
                 <w:rStyle w:val="Hyperlink"/>
@@ -953,7 +1643,7 @@
                 <w:noProof/>
                 <w:webHidden/>
               </w:rPr>
-              <w:instrText xml:space="preserve"> PAGEREF _Toc84070124 \h </w:instrText>
+              <w:instrText xml:space="preserve"> PAGEREF _Toc84102917 \h </w:instrText>
             </w:r>
             <w:r>
               <w:rPr>
@@ -973,7 +1663,7 @@
                 <w:noProof/>
                 <w:webHidden/>
               </w:rPr>
-              <w:t>8</w:t>
+              <w:t>15</w:t>
             </w:r>
             <w:r>
               <w:rPr>
@@ -995,7 +1685,7 @@
               <w:noProof/>
             </w:rPr>
           </w:pPr>
-          <w:hyperlink w:anchor="_Toc84070125" w:history="1">
+          <w:hyperlink w:anchor="_Toc84102918" w:history="1">
             <w:r>
               <w:rPr>
                 <w:rStyle w:val="Hyperlink"/>
@@ -1022,7 +1712,7 @@
                 <w:noProof/>
                 <w:webHidden/>
               </w:rPr>
-              <w:instrText xml:space="preserve"> PAGEREF _Toc84070125 \h </w:instrText>
+              <w:instrText xml:space="preserve"> PAGEREF _Toc84102918 \h </w:instrText>
             </w:r>
             <w:r>
               <w:rPr>
@@ -1042,7 +1732,7 @@
                 <w:noProof/>
                 <w:webHidden/>
               </w:rPr>
-              <w:t>10</w:t>
+              <w:t>17</w:t>
             </w:r>
             <w:r>
               <w:rPr>
@@ -1064,7 +1754,7 @@
               <w:noProof/>
             </w:rPr>
           </w:pPr>
-          <w:hyperlink w:anchor="_Toc84070126" w:history="1">
+          <w:hyperlink w:anchor="_Toc84102919" w:history="1">
             <w:r>
               <w:rPr>
                 <w:rStyle w:val="Hyperlink"/>
@@ -1091,7 +1781,7 @@
                 <w:noProof/>
                 <w:webHidden/>
               </w:rPr>
-              <w:instrText xml:space="preserve"> PAGEREF _Toc84070126 \h </w:instrText>
+              <w:instrText xml:space="preserve"> PAGEREF _Toc84102919 \h </w:instrText>
             </w:r>
             <w:r>
               <w:rPr>
@@ -1111,7 +1801,7 @@
                 <w:noProof/>
                 <w:webHidden/>
               </w:rPr>
-              <w:t>10</w:t>
+              <w:t>17</w:t>
             </w:r>
             <w:r>
               <w:rPr>
@@ -1133,7 +1823,7 @@
               <w:noProof/>
             </w:rPr>
           </w:pPr>
-          <w:hyperlink w:anchor="_Toc84070127" w:history="1">
+          <w:hyperlink w:anchor="_Toc84102920" w:history="1">
             <w:r>
               <w:rPr>
                 <w:rStyle w:val="Hyperlink"/>
@@ -1160,7 +1850,7 @@
                 <w:noProof/>
                 <w:webHidden/>
               </w:rPr>
-              <w:instrText xml:space="preserve"> PAGEREF _Toc84070127 \h </w:instrText>
+              <w:instrText xml:space="preserve"> PAGEREF _Toc84102920 \h </w:instrText>
             </w:r>
             <w:r>
               <w:rPr>
@@ -1180,7 +1870,7 @@
                 <w:noProof/>
                 <w:webHidden/>
               </w:rPr>
-              <w:t>11</w:t>
+              <w:t>18</w:t>
             </w:r>
             <w:r>
               <w:rPr>
@@ -1202,7 +1892,7 @@
               <w:noProof/>
             </w:rPr>
           </w:pPr>
-          <w:hyperlink w:anchor="_Toc84070128" w:history="1">
+          <w:hyperlink w:anchor="_Toc84102921" w:history="1">
             <w:r>
               <w:rPr>
                 <w:rStyle w:val="Hyperlink"/>
@@ -1229,7 +1919,7 @@
                 <w:noProof/>
                 <w:webHidden/>
               </w:rPr>
-              <w:instrText xml:space="preserve"> PAGEREF _Toc84070128 \h </w:instrText>
+              <w:instrText xml:space="preserve"> PAGEREF _Toc84102921 \h </w:instrText>
             </w:r>
             <w:r>
               <w:rPr>
@@ -1249,7 +1939,7 @@
                 <w:noProof/>
                 <w:webHidden/>
               </w:rPr>
-              <w:t>12</w:t>
+              <w:t>19</w:t>
             </w:r>
             <w:r>
               <w:rPr>
@@ -1271,7 +1961,7 @@
               <w:noProof/>
             </w:rPr>
           </w:pPr>
-          <w:hyperlink w:anchor="_Toc84070129" w:history="1">
+          <w:hyperlink w:anchor="_Toc84102922" w:history="1">
             <w:r>
               <w:rPr>
                 <w:rStyle w:val="Hyperlink"/>
@@ -1298,7 +1988,7 @@
                 <w:noProof/>
                 <w:webHidden/>
               </w:rPr>
-              <w:instrText xml:space="preserve"> PAGEREF _Toc84070129 \h </w:instrText>
+              <w:instrText xml:space="preserve"> PAGEREF _Toc84102922 \h </w:instrText>
             </w:r>
             <w:r>
               <w:rPr>
@@ -1318,7 +2008,7 @@
                 <w:noProof/>
                 <w:webHidden/>
               </w:rPr>
-              <w:t>12</w:t>
+              <w:t>19</w:t>
             </w:r>
             <w:r>
               <w:rPr>
@@ -1340,7 +2030,7 @@
               <w:noProof/>
             </w:rPr>
           </w:pPr>
-          <w:hyperlink w:anchor="_Toc84070130" w:history="1">
+          <w:hyperlink w:anchor="_Toc84102923" w:history="1">
             <w:r>
               <w:rPr>
                 <w:rStyle w:val="Hyperlink"/>
@@ -1367,7 +2057,7 @@
                 <w:noProof/>
                 <w:webHidden/>
               </w:rPr>
-              <w:instrText xml:space="preserve"> PAGEREF _Toc84070130 \h </w:instrText>
+              <w:instrText xml:space="preserve"> PAGEREF _Toc84102923 \h </w:instrText>
             </w:r>
             <w:r>
               <w:rPr>
@@ -1387,7 +2077,7 @@
                 <w:noProof/>
                 <w:webHidden/>
               </w:rPr>
-              <w:t>14</w:t>
+              <w:t>21</w:t>
             </w:r>
             <w:r>
               <w:rPr>
@@ -1409,7 +2099,7 @@
               <w:noProof/>
             </w:rPr>
           </w:pPr>
-          <w:hyperlink w:anchor="_Toc84070131" w:history="1">
+          <w:hyperlink w:anchor="_Toc84102924" w:history="1">
             <w:r>
               <w:rPr>
                 <w:rStyle w:val="Hyperlink"/>
@@ -1436,7 +2126,7 @@
                 <w:noProof/>
                 <w:webHidden/>
               </w:rPr>
-              <w:instrText xml:space="preserve"> PAGEREF _Toc84070131 \h </w:instrText>
+              <w:instrText xml:space="preserve"> PAGEREF _Toc84102924 \h </w:instrText>
             </w:r>
             <w:r>
               <w:rPr>
@@ -1456,7 +2146,7 @@
                 <w:noProof/>
                 <w:webHidden/>
               </w:rPr>
-              <w:t>14</w:t>
+              <w:t>21</w:t>
             </w:r>
             <w:r>
               <w:rPr>
@@ -1478,7 +2168,7 @@
               <w:noProof/>
             </w:rPr>
           </w:pPr>
-          <w:hyperlink w:anchor="_Toc84070132" w:history="1">
+          <w:hyperlink w:anchor="_Toc84102925" w:history="1">
             <w:r>
               <w:rPr>
                 <w:rStyle w:val="Hyperlink"/>
@@ -1505,7 +2195,7 @@
                 <w:noProof/>
                 <w:webHidden/>
               </w:rPr>
-              <w:instrText xml:space="preserve"> PAGEREF _Toc84070132 \h </w:instrText>
+              <w:instrText xml:space="preserve"> PAGEREF _Toc84102925 \h </w:instrText>
             </w:r>
             <w:r>
               <w:rPr>
@@ -1525,7 +2215,76 @@
                 <w:noProof/>
                 <w:webHidden/>
               </w:rPr>
-              <w:t>15</w:t>
+              <w:t>22</w:t>
+            </w:r>
+            <w:r>
+              <w:rPr>
+                <w:noProof/>
+                <w:webHidden/>
+              </w:rPr>
+              <w:fldChar w:fldCharType="end"/>
+            </w:r>
+          </w:hyperlink>
+        </w:p>
+        <w:p>
+          <w:pPr>
+            <w:pStyle w:val="TOC2"/>
+            <w:tabs>
+              <w:tab w:val="right" w:leader="dot" w:pos="10214"/>
+            </w:tabs>
+            <w:rPr>
+              <w:rFonts w:eastAsiaTheme="minorEastAsia"/>
+              <w:noProof/>
+            </w:rPr>
+          </w:pPr>
+          <w:hyperlink w:anchor="_Toc84102926" w:history="1">
+            <w:r>
+              <w:rPr>
+                <w:rStyle w:val="Hyperlink"/>
+                <w:noProof/>
+              </w:rPr>
+              <w:t>Screenshots of a customer before attempting to access a restricted Admin page and the error page they are displayed after they hit enter</w:t>
+            </w:r>
+            <w:r>
+              <w:rPr>
+                <w:noProof/>
+                <w:webHidden/>
+              </w:rPr>
+              <w:tab/>
+            </w:r>
+            <w:r>
+              <w:rPr>
+                <w:noProof/>
+                <w:webHidden/>
+              </w:rPr>
+              <w:fldChar w:fldCharType="begin"/>
+            </w:r>
+            <w:r>
+              <w:rPr>
+                <w:noProof/>
+                <w:webHidden/>
+              </w:rPr>
+              <w:instrText xml:space="preserve"> PAGEREF _Toc84102926 \h </w:instrText>
+            </w:r>
+            <w:r>
+              <w:rPr>
+                <w:noProof/>
+                <w:webHidden/>
+              </w:rPr>
+            </w:r>
+            <w:r>
+              <w:rPr>
+                <w:noProof/>
+                <w:webHidden/>
+              </w:rPr>
+              <w:fldChar w:fldCharType="separate"/>
+            </w:r>
+            <w:r>
+              <w:rPr>
+                <w:noProof/>
+                <w:webHidden/>
+              </w:rPr>
+              <w:t>23</w:t>
             </w:r>
             <w:r>
               <w:rPr>
@@ -1546,24 +2305,9 @@
     <w:p/>
     <w:p>
       <w:pPr>
-        <w:rPr>
-          <w:rFonts w:asciiTheme="majorHAnsi" w:eastAsiaTheme="majorEastAsia" w:hAnsiTheme="majorHAnsi" w:cstheme="majorBidi"/>
-          <w:b/>
-          <w:bCs/>
-          <w:color w:val="365F91" w:themeColor="accent1" w:themeShade="BF"/>
-          <w:sz w:val="28"/>
-          <w:szCs w:val="28"/>
-        </w:rPr>
-      </w:pPr>
-      <w:r>
-        <w:br w:type="page"/>
-      </w:r>
-    </w:p>
-    <w:p>
-      <w:pPr>
         <w:pStyle w:val="Heading1"/>
       </w:pPr>
-      <w:bookmarkStart w:id="0" w:name="_Toc84070116"/>
+      <w:bookmarkStart w:id="0" w:name="_Toc84102899"/>
       <w:r>
         <w:lastRenderedPageBreak/>
         <w:t xml:space="preserve">FlyAway web application </w:t>
@@ -1663,7 +2407,7 @@
       <w:pPr>
         <w:pStyle w:val="Heading1"/>
       </w:pPr>
-      <w:bookmarkStart w:id="1" w:name="_Toc84070117"/>
+      <w:bookmarkStart w:id="1" w:name="_Toc84102900"/>
       <w:r>
         <w:lastRenderedPageBreak/>
         <w:t>Screenshot</w:t>
@@ -1733,7 +2477,7 @@
       <w:pPr>
         <w:pStyle w:val="Heading2"/>
       </w:pPr>
-      <w:bookmarkStart w:id="2" w:name="_Toc84070118"/>
+      <w:bookmarkStart w:id="2" w:name="_Toc84102901"/>
       <w:r>
         <w:t>Screenshot of flights database table</w:t>
       </w:r>
@@ -1747,9 +2491,9 @@
         </w:rPr>
         <w:drawing>
           <wp:inline distT="0" distB="0" distL="0" distR="0">
-            <wp:extent cx="6492240" cy="2543206"/>
+            <wp:extent cx="6492240" cy="2794528"/>
             <wp:effectExtent l="19050" t="0" r="3810" b="0"/>
-            <wp:docPr id="55" name="Picture 55"/>
+            <wp:docPr id="1" name="Picture 1"/>
             <wp:cNvGraphicFramePr>
               <a:graphicFrameLocks xmlns:a="http://schemas.openxmlformats.org/drawingml/2006/main" noChangeAspect="1"/>
             </wp:cNvGraphicFramePr>
@@ -1757,7 +2501,7 @@
               <a:graphicData uri="http://schemas.openxmlformats.org/drawingml/2006/picture">
                 <pic:pic xmlns:pic="http://schemas.openxmlformats.org/drawingml/2006/picture">
                   <pic:nvPicPr>
-                    <pic:cNvPr id="0" name="Picture 55"/>
+                    <pic:cNvPr id="0" name="Picture 1"/>
                     <pic:cNvPicPr>
                       <a:picLocks noChangeAspect="1" noChangeArrowheads="1"/>
                     </pic:cNvPicPr>
@@ -1772,7 +2516,7 @@
                   <pic:spPr bwMode="auto">
                     <a:xfrm>
                       <a:off x="0" y="0"/>
-                      <a:ext cx="6492240" cy="2543206"/>
+                      <a:ext cx="6492240" cy="2794528"/>
                     </a:xfrm>
                     <a:prstGeom prst="rect">
                       <a:avLst/>
@@ -1812,7 +2556,7 @@
       <w:pPr>
         <w:pStyle w:val="Heading2"/>
       </w:pPr>
-      <w:bookmarkStart w:id="3" w:name="_Toc84070119"/>
+      <w:bookmarkStart w:id="3" w:name="_Toc84102902"/>
       <w:r>
         <w:lastRenderedPageBreak/>
         <w:t>Screenshot of customer entering information on the “Search for flights” page</w:t>
@@ -1827,9 +2571,9 @@
         </w:rPr>
         <w:drawing>
           <wp:inline distT="0" distB="0" distL="0" distR="0">
-            <wp:extent cx="5943600" cy="2932456"/>
-            <wp:effectExtent l="19050" t="0" r="0" b="0"/>
-            <wp:docPr id="8" name="Picture 10"/>
+            <wp:extent cx="6492240" cy="2785869"/>
+            <wp:effectExtent l="19050" t="0" r="3810" b="0"/>
+            <wp:docPr id="2" name="Picture 4"/>
             <wp:cNvGraphicFramePr>
               <a:graphicFrameLocks xmlns:a="http://schemas.openxmlformats.org/drawingml/2006/main" noChangeAspect="1"/>
             </wp:cNvGraphicFramePr>
@@ -1837,7 +2581,7 @@
               <a:graphicData uri="http://schemas.openxmlformats.org/drawingml/2006/picture">
                 <pic:pic xmlns:pic="http://schemas.openxmlformats.org/drawingml/2006/picture">
                   <pic:nvPicPr>
-                    <pic:cNvPr id="0" name="Picture 10"/>
+                    <pic:cNvPr id="0" name="Picture 4"/>
                     <pic:cNvPicPr>
                       <a:picLocks noChangeAspect="1" noChangeArrowheads="1"/>
                     </pic:cNvPicPr>
@@ -1852,7 +2596,7 @@
                   <pic:spPr bwMode="auto">
                     <a:xfrm>
                       <a:off x="0" y="0"/>
-                      <a:ext cx="5943600" cy="2932456"/>
+                      <a:ext cx="6492240" cy="2785869"/>
                     </a:xfrm>
                     <a:prstGeom prst="rect">
                       <a:avLst/>
@@ -1876,7 +2620,7 @@
       <w:pPr>
         <w:pStyle w:val="Heading2"/>
       </w:pPr>
-      <w:bookmarkStart w:id="4" w:name="_Toc84070120"/>
+      <w:bookmarkStart w:id="4" w:name="_Toc84102903"/>
       <w:r>
         <w:t>Screenshot of next page of flight results with a flight “Book” option</w:t>
       </w:r>
@@ -1896,9 +2640,9 @@
         </w:rPr>
         <w:drawing>
           <wp:inline distT="0" distB="0" distL="0" distR="0">
-            <wp:extent cx="5943600" cy="3039937"/>
-            <wp:effectExtent l="19050" t="0" r="0" b="0"/>
-            <wp:docPr id="9" name="Picture 13"/>
+            <wp:extent cx="6492240" cy="2669901"/>
+            <wp:effectExtent l="19050" t="0" r="3810" b="0"/>
+            <wp:docPr id="7" name="Picture 7"/>
             <wp:cNvGraphicFramePr>
               <a:graphicFrameLocks xmlns:a="http://schemas.openxmlformats.org/drawingml/2006/main" noChangeAspect="1"/>
             </wp:cNvGraphicFramePr>
@@ -1906,7 +2650,7 @@
               <a:graphicData uri="http://schemas.openxmlformats.org/drawingml/2006/picture">
                 <pic:pic xmlns:pic="http://schemas.openxmlformats.org/drawingml/2006/picture">
                   <pic:nvPicPr>
-                    <pic:cNvPr id="0" name="Picture 13"/>
+                    <pic:cNvPr id="0" name="Picture 7"/>
                     <pic:cNvPicPr>
                       <a:picLocks noChangeAspect="1" noChangeArrowheads="1"/>
                     </pic:cNvPicPr>
@@ -1921,7 +2665,7 @@
                   <pic:spPr bwMode="auto">
                     <a:xfrm>
                       <a:off x="0" y="0"/>
-                      <a:ext cx="5943600" cy="3039937"/>
+                      <a:ext cx="6492240" cy="2669901"/>
                     </a:xfrm>
                     <a:prstGeom prst="rect">
                       <a:avLst/>
@@ -1941,13 +2685,861 @@
         </w:drawing>
       </w:r>
     </w:p>
+    <w:p>
+      <w:pPr>
+        <w:pStyle w:val="Heading2"/>
+      </w:pPr>
+      <w:bookmarkStart w:id="5" w:name="_Toc84102904"/>
+      <w:r>
+        <w:t xml:space="preserve">Screenshot of next page </w:t>
+      </w:r>
+      <w:r>
+        <w:t>after clicking ‘Book’ link</w:t>
+      </w:r>
+      <w:bookmarkEnd w:id="5"/>
+      <w:r>
+        <w:t xml:space="preserve"> </w:t>
+      </w:r>
+    </w:p>
+    <w:p/>
+    <w:p>
+      <w:r>
+        <w:rPr>
+          <w:noProof/>
+        </w:rPr>
+        <w:lastRenderedPageBreak/>
+        <w:drawing>
+          <wp:inline distT="0" distB="0" distL="0" distR="0">
+            <wp:extent cx="6492240" cy="3692250"/>
+            <wp:effectExtent l="19050" t="0" r="3810" b="0"/>
+            <wp:docPr id="10" name="Picture 10"/>
+            <wp:cNvGraphicFramePr>
+              <a:graphicFrameLocks xmlns:a="http://schemas.openxmlformats.org/drawingml/2006/main" noChangeAspect="1"/>
+            </wp:cNvGraphicFramePr>
+            <a:graphic xmlns:a="http://schemas.openxmlformats.org/drawingml/2006/main">
+              <a:graphicData uri="http://schemas.openxmlformats.org/drawingml/2006/picture">
+                <pic:pic xmlns:pic="http://schemas.openxmlformats.org/drawingml/2006/picture">
+                  <pic:nvPicPr>
+                    <pic:cNvPr id="0" name="Picture 10"/>
+                    <pic:cNvPicPr>
+                      <a:picLocks noChangeAspect="1" noChangeArrowheads="1"/>
+                    </pic:cNvPicPr>
+                  </pic:nvPicPr>
+                  <pic:blipFill>
+                    <a:blip r:embed="rId13"/>
+                    <a:srcRect/>
+                    <a:stretch>
+                      <a:fillRect/>
+                    </a:stretch>
+                  </pic:blipFill>
+                  <pic:spPr bwMode="auto">
+                    <a:xfrm>
+                      <a:off x="0" y="0"/>
+                      <a:ext cx="6492240" cy="3692250"/>
+                    </a:xfrm>
+                    <a:prstGeom prst="rect">
+                      <a:avLst/>
+                    </a:prstGeom>
+                    <a:noFill/>
+                    <a:ln w="9525">
+                      <a:noFill/>
+                      <a:miter lim="800000"/>
+                      <a:headEnd/>
+                      <a:tailEnd/>
+                    </a:ln>
+                  </pic:spPr>
+                </pic:pic>
+              </a:graphicData>
+            </a:graphic>
+          </wp:inline>
+        </w:drawing>
+      </w:r>
+    </w:p>
+    <w:p>
+      <w:pPr>
+        <w:pStyle w:val="Heading2"/>
+      </w:pPr>
+      <w:bookmarkStart w:id="6" w:name="_Toc84102905"/>
+      <w:r>
+        <w:t>Screenshot of customer filling in their registration info</w:t>
+      </w:r>
+      <w:bookmarkEnd w:id="6"/>
+      <w:r>
+        <w:t xml:space="preserve"> </w:t>
+      </w:r>
+    </w:p>
+    <w:p/>
+    <w:p>
+      <w:r>
+        <w:rPr>
+          <w:noProof/>
+        </w:rPr>
+        <w:drawing>
+          <wp:inline distT="0" distB="0" distL="0" distR="0">
+            <wp:extent cx="6492240" cy="3740248"/>
+            <wp:effectExtent l="19050" t="0" r="3810" b="0"/>
+            <wp:docPr id="13" name="Picture 13"/>
+            <wp:cNvGraphicFramePr>
+              <a:graphicFrameLocks xmlns:a="http://schemas.openxmlformats.org/drawingml/2006/main" noChangeAspect="1"/>
+            </wp:cNvGraphicFramePr>
+            <a:graphic xmlns:a="http://schemas.openxmlformats.org/drawingml/2006/main">
+              <a:graphicData uri="http://schemas.openxmlformats.org/drawingml/2006/picture">
+                <pic:pic xmlns:pic="http://schemas.openxmlformats.org/drawingml/2006/picture">
+                  <pic:nvPicPr>
+                    <pic:cNvPr id="0" name="Picture 13"/>
+                    <pic:cNvPicPr>
+                      <a:picLocks noChangeAspect="1" noChangeArrowheads="1"/>
+                    </pic:cNvPicPr>
+                  </pic:nvPicPr>
+                  <pic:blipFill>
+                    <a:blip r:embed="rId14"/>
+                    <a:srcRect/>
+                    <a:stretch>
+                      <a:fillRect/>
+                    </a:stretch>
+                  </pic:blipFill>
+                  <pic:spPr bwMode="auto">
+                    <a:xfrm>
+                      <a:off x="0" y="0"/>
+                      <a:ext cx="6492240" cy="3740248"/>
+                    </a:xfrm>
+                    <a:prstGeom prst="rect">
+                      <a:avLst/>
+                    </a:prstGeom>
+                    <a:noFill/>
+                    <a:ln w="9525">
+                      <a:noFill/>
+                      <a:miter lim="800000"/>
+                      <a:headEnd/>
+                      <a:tailEnd/>
+                    </a:ln>
+                  </pic:spPr>
+                </pic:pic>
+              </a:graphicData>
+            </a:graphic>
+          </wp:inline>
+        </w:drawing>
+      </w:r>
+    </w:p>
+    <w:p>
+      <w:pPr>
+        <w:pStyle w:val="Heading2"/>
+      </w:pPr>
+      <w:bookmarkStart w:id="7" w:name="_Toc84102906"/>
+      <w:r>
+        <w:lastRenderedPageBreak/>
+        <w:t>Screenshot of next screen after customer clicks Register button</w:t>
+      </w:r>
+      <w:bookmarkEnd w:id="7"/>
+      <w:r>
+        <w:t xml:space="preserve"> </w:t>
+      </w:r>
+    </w:p>
+    <w:p>
+      <w:r>
+        <w:rPr>
+          <w:noProof/>
+        </w:rPr>
+        <w:drawing>
+          <wp:inline distT="0" distB="0" distL="0" distR="0">
+            <wp:extent cx="6492240" cy="3788968"/>
+            <wp:effectExtent l="19050" t="0" r="3810" b="0"/>
+            <wp:docPr id="16" name="Picture 16"/>
+            <wp:cNvGraphicFramePr>
+              <a:graphicFrameLocks xmlns:a="http://schemas.openxmlformats.org/drawingml/2006/main" noChangeAspect="1"/>
+            </wp:cNvGraphicFramePr>
+            <a:graphic xmlns:a="http://schemas.openxmlformats.org/drawingml/2006/main">
+              <a:graphicData uri="http://schemas.openxmlformats.org/drawingml/2006/picture">
+                <pic:pic xmlns:pic="http://schemas.openxmlformats.org/drawingml/2006/picture">
+                  <pic:nvPicPr>
+                    <pic:cNvPr id="0" name="Picture 16"/>
+                    <pic:cNvPicPr>
+                      <a:picLocks noChangeAspect="1" noChangeArrowheads="1"/>
+                    </pic:cNvPicPr>
+                  </pic:nvPicPr>
+                  <pic:blipFill>
+                    <a:blip r:embed="rId15"/>
+                    <a:srcRect/>
+                    <a:stretch>
+                      <a:fillRect/>
+                    </a:stretch>
+                  </pic:blipFill>
+                  <pic:spPr bwMode="auto">
+                    <a:xfrm>
+                      <a:off x="0" y="0"/>
+                      <a:ext cx="6492240" cy="3788968"/>
+                    </a:xfrm>
+                    <a:prstGeom prst="rect">
+                      <a:avLst/>
+                    </a:prstGeom>
+                    <a:noFill/>
+                    <a:ln w="9525">
+                      <a:noFill/>
+                      <a:miter lim="800000"/>
+                      <a:headEnd/>
+                      <a:tailEnd/>
+                    </a:ln>
+                  </pic:spPr>
+                </pic:pic>
+              </a:graphicData>
+            </a:graphic>
+          </wp:inline>
+        </w:drawing>
+      </w:r>
+    </w:p>
+    <w:p>
+      <w:r>
+        <w:rPr>
+          <w:noProof/>
+        </w:rPr>
+        <w:drawing>
+          <wp:inline distT="0" distB="0" distL="0" distR="0">
+            <wp:extent cx="6492240" cy="3805599"/>
+            <wp:effectExtent l="19050" t="0" r="3810" b="0"/>
+            <wp:docPr id="19" name="Picture 19"/>
+            <wp:cNvGraphicFramePr>
+              <a:graphicFrameLocks xmlns:a="http://schemas.openxmlformats.org/drawingml/2006/main" noChangeAspect="1"/>
+            </wp:cNvGraphicFramePr>
+            <a:graphic xmlns:a="http://schemas.openxmlformats.org/drawingml/2006/main">
+              <a:graphicData uri="http://schemas.openxmlformats.org/drawingml/2006/picture">
+                <pic:pic xmlns:pic="http://schemas.openxmlformats.org/drawingml/2006/picture">
+                  <pic:nvPicPr>
+                    <pic:cNvPr id="0" name="Picture 19"/>
+                    <pic:cNvPicPr>
+                      <a:picLocks noChangeAspect="1" noChangeArrowheads="1"/>
+                    </pic:cNvPicPr>
+                  </pic:nvPicPr>
+                  <pic:blipFill>
+                    <a:blip r:embed="rId16"/>
+                    <a:srcRect/>
+                    <a:stretch>
+                      <a:fillRect/>
+                    </a:stretch>
+                  </pic:blipFill>
+                  <pic:spPr bwMode="auto">
+                    <a:xfrm>
+                      <a:off x="0" y="0"/>
+                      <a:ext cx="6492240" cy="3805599"/>
+                    </a:xfrm>
+                    <a:prstGeom prst="rect">
+                      <a:avLst/>
+                    </a:prstGeom>
+                    <a:noFill/>
+                    <a:ln w="9525">
+                      <a:noFill/>
+                      <a:miter lim="800000"/>
+                      <a:headEnd/>
+                      <a:tailEnd/>
+                    </a:ln>
+                  </pic:spPr>
+                </pic:pic>
+              </a:graphicData>
+            </a:graphic>
+          </wp:inline>
+        </w:drawing>
+      </w:r>
+    </w:p>
+    <w:p>
+      <w:pPr>
+        <w:pStyle w:val="Heading2"/>
+      </w:pPr>
+      <w:bookmarkStart w:id="8" w:name="_Toc84102907"/>
+      <w:r>
+        <w:t>Screenshot of customer filling in the screen with payment and billing information</w:t>
+      </w:r>
+      <w:bookmarkEnd w:id="8"/>
+      <w:r>
+        <w:t xml:space="preserve"> </w:t>
+      </w:r>
+    </w:p>
+    <w:p/>
+    <w:p>
+      <w:r>
+        <w:rPr>
+          <w:noProof/>
+        </w:rPr>
+        <w:lastRenderedPageBreak/>
+        <w:drawing>
+          <wp:inline distT="0" distB="0" distL="0" distR="0">
+            <wp:extent cx="6492240" cy="3803210"/>
+            <wp:effectExtent l="19050" t="0" r="3810" b="0"/>
+            <wp:docPr id="22" name="Picture 22"/>
+            <wp:cNvGraphicFramePr>
+              <a:graphicFrameLocks xmlns:a="http://schemas.openxmlformats.org/drawingml/2006/main" noChangeAspect="1"/>
+            </wp:cNvGraphicFramePr>
+            <a:graphic xmlns:a="http://schemas.openxmlformats.org/drawingml/2006/main">
+              <a:graphicData uri="http://schemas.openxmlformats.org/drawingml/2006/picture">
+                <pic:pic xmlns:pic="http://schemas.openxmlformats.org/drawingml/2006/picture">
+                  <pic:nvPicPr>
+                    <pic:cNvPr id="0" name="Picture 22"/>
+                    <pic:cNvPicPr>
+                      <a:picLocks noChangeAspect="1" noChangeArrowheads="1"/>
+                    </pic:cNvPicPr>
+                  </pic:nvPicPr>
+                  <pic:blipFill>
+                    <a:blip r:embed="rId17"/>
+                    <a:srcRect/>
+                    <a:stretch>
+                      <a:fillRect/>
+                    </a:stretch>
+                  </pic:blipFill>
+                  <pic:spPr bwMode="auto">
+                    <a:xfrm>
+                      <a:off x="0" y="0"/>
+                      <a:ext cx="6492240" cy="3803210"/>
+                    </a:xfrm>
+                    <a:prstGeom prst="rect">
+                      <a:avLst/>
+                    </a:prstGeom>
+                    <a:noFill/>
+                    <a:ln w="9525">
+                      <a:noFill/>
+                      <a:miter lim="800000"/>
+                      <a:headEnd/>
+                      <a:tailEnd/>
+                    </a:ln>
+                  </pic:spPr>
+                </pic:pic>
+              </a:graphicData>
+            </a:graphic>
+          </wp:inline>
+        </w:drawing>
+      </w:r>
+    </w:p>
+    <w:p>
+      <w:r>
+        <w:rPr>
+          <w:noProof/>
+        </w:rPr>
+        <w:drawing>
+          <wp:inline distT="0" distB="0" distL="0" distR="0">
+            <wp:extent cx="6492240" cy="3776723"/>
+            <wp:effectExtent l="19050" t="0" r="3810" b="0"/>
+            <wp:docPr id="25" name="Picture 25"/>
+            <wp:cNvGraphicFramePr>
+              <a:graphicFrameLocks xmlns:a="http://schemas.openxmlformats.org/drawingml/2006/main" noChangeAspect="1"/>
+            </wp:cNvGraphicFramePr>
+            <a:graphic xmlns:a="http://schemas.openxmlformats.org/drawingml/2006/main">
+              <a:graphicData uri="http://schemas.openxmlformats.org/drawingml/2006/picture">
+                <pic:pic xmlns:pic="http://schemas.openxmlformats.org/drawingml/2006/picture">
+                  <pic:nvPicPr>
+                    <pic:cNvPr id="0" name="Picture 25"/>
+                    <pic:cNvPicPr>
+                      <a:picLocks noChangeAspect="1" noChangeArrowheads="1"/>
+                    </pic:cNvPicPr>
+                  </pic:nvPicPr>
+                  <pic:blipFill>
+                    <a:blip r:embed="rId18"/>
+                    <a:srcRect/>
+                    <a:stretch>
+                      <a:fillRect/>
+                    </a:stretch>
+                  </pic:blipFill>
+                  <pic:spPr bwMode="auto">
+                    <a:xfrm>
+                      <a:off x="0" y="0"/>
+                      <a:ext cx="6492240" cy="3776723"/>
+                    </a:xfrm>
+                    <a:prstGeom prst="rect">
+                      <a:avLst/>
+                    </a:prstGeom>
+                    <a:noFill/>
+                    <a:ln w="9525">
+                      <a:noFill/>
+                      <a:miter lim="800000"/>
+                      <a:headEnd/>
+                      <a:tailEnd/>
+                    </a:ln>
+                  </pic:spPr>
+                </pic:pic>
+              </a:graphicData>
+            </a:graphic>
+          </wp:inline>
+        </w:drawing>
+      </w:r>
+    </w:p>
+    <w:p>
+      <w:pPr>
+        <w:pStyle w:val="Heading2"/>
+      </w:pPr>
+      <w:bookmarkStart w:id="9" w:name="_Toc84102908"/>
+      <w:r>
+        <w:t>Screenshot of next screen (Confirm and Submit) after customer clicks ‘Submit Payment Info’ button</w:t>
+      </w:r>
+      <w:bookmarkEnd w:id="9"/>
+      <w:r>
+        <w:t xml:space="preserve"> </w:t>
+      </w:r>
+    </w:p>
+    <w:p/>
+    <w:p>
+      <w:r>
+        <w:rPr>
+          <w:noProof/>
+        </w:rPr>
+        <w:lastRenderedPageBreak/>
+        <w:drawing>
+          <wp:inline distT="0" distB="0" distL="0" distR="0">
+            <wp:extent cx="6492240" cy="3621132"/>
+            <wp:effectExtent l="19050" t="0" r="3810" b="0"/>
+            <wp:docPr id="28" name="Picture 28"/>
+            <wp:cNvGraphicFramePr>
+              <a:graphicFrameLocks xmlns:a="http://schemas.openxmlformats.org/drawingml/2006/main" noChangeAspect="1"/>
+            </wp:cNvGraphicFramePr>
+            <a:graphic xmlns:a="http://schemas.openxmlformats.org/drawingml/2006/main">
+              <a:graphicData uri="http://schemas.openxmlformats.org/drawingml/2006/picture">
+                <pic:pic xmlns:pic="http://schemas.openxmlformats.org/drawingml/2006/picture">
+                  <pic:nvPicPr>
+                    <pic:cNvPr id="0" name="Picture 28"/>
+                    <pic:cNvPicPr>
+                      <a:picLocks noChangeAspect="1" noChangeArrowheads="1"/>
+                    </pic:cNvPicPr>
+                  </pic:nvPicPr>
+                  <pic:blipFill>
+                    <a:blip r:embed="rId19"/>
+                    <a:srcRect/>
+                    <a:stretch>
+                      <a:fillRect/>
+                    </a:stretch>
+                  </pic:blipFill>
+                  <pic:spPr bwMode="auto">
+                    <a:xfrm>
+                      <a:off x="0" y="0"/>
+                      <a:ext cx="6492240" cy="3621132"/>
+                    </a:xfrm>
+                    <a:prstGeom prst="rect">
+                      <a:avLst/>
+                    </a:prstGeom>
+                    <a:noFill/>
+                    <a:ln w="9525">
+                      <a:noFill/>
+                      <a:miter lim="800000"/>
+                      <a:headEnd/>
+                      <a:tailEnd/>
+                    </a:ln>
+                  </pic:spPr>
+                </pic:pic>
+              </a:graphicData>
+            </a:graphic>
+          </wp:inline>
+        </w:drawing>
+      </w:r>
+    </w:p>
+    <w:p>
+      <w:r>
+        <w:rPr>
+          <w:noProof/>
+        </w:rPr>
+        <w:drawing>
+          <wp:inline distT="0" distB="0" distL="0" distR="0">
+            <wp:extent cx="6492240" cy="3799878"/>
+            <wp:effectExtent l="19050" t="0" r="3810" b="0"/>
+            <wp:docPr id="31" name="Picture 31"/>
+            <wp:cNvGraphicFramePr>
+              <a:graphicFrameLocks xmlns:a="http://schemas.openxmlformats.org/drawingml/2006/main" noChangeAspect="1"/>
+            </wp:cNvGraphicFramePr>
+            <a:graphic xmlns:a="http://schemas.openxmlformats.org/drawingml/2006/main">
+              <a:graphicData uri="http://schemas.openxmlformats.org/drawingml/2006/picture">
+                <pic:pic xmlns:pic="http://schemas.openxmlformats.org/drawingml/2006/picture">
+                  <pic:nvPicPr>
+                    <pic:cNvPr id="0" name="Picture 31"/>
+                    <pic:cNvPicPr>
+                      <a:picLocks noChangeAspect="1" noChangeArrowheads="1"/>
+                    </pic:cNvPicPr>
+                  </pic:nvPicPr>
+                  <pic:blipFill>
+                    <a:blip r:embed="rId20"/>
+                    <a:srcRect/>
+                    <a:stretch>
+                      <a:fillRect/>
+                    </a:stretch>
+                  </pic:blipFill>
+                  <pic:spPr bwMode="auto">
+                    <a:xfrm>
+                      <a:off x="0" y="0"/>
+                      <a:ext cx="6492240" cy="3799878"/>
+                    </a:xfrm>
+                    <a:prstGeom prst="rect">
+                      <a:avLst/>
+                    </a:prstGeom>
+                    <a:noFill/>
+                    <a:ln w="9525">
+                      <a:noFill/>
+                      <a:miter lim="800000"/>
+                      <a:headEnd/>
+                      <a:tailEnd/>
+                    </a:ln>
+                  </pic:spPr>
+                </pic:pic>
+              </a:graphicData>
+            </a:graphic>
+          </wp:inline>
+        </w:drawing>
+      </w:r>
+    </w:p>
     <w:p/>
     <w:p/>
+    <w:p/>
+    <w:p>
+      <w:pPr>
+        <w:pStyle w:val="Heading2"/>
+      </w:pPr>
+      <w:bookmarkStart w:id="10" w:name="_Toc84102909"/>
+      <w:r>
+        <w:lastRenderedPageBreak/>
+        <w:t>Screenshot of next screen after customer clicks ‘Submit Booking’ button</w:t>
+      </w:r>
+      <w:bookmarkEnd w:id="10"/>
+      <w:r>
+        <w:t xml:space="preserve"> </w:t>
+      </w:r>
+    </w:p>
+    <w:p/>
+    <w:p>
+      <w:r>
+        <w:rPr>
+          <w:noProof/>
+        </w:rPr>
+        <w:drawing>
+          <wp:inline distT="0" distB="0" distL="0" distR="0">
+            <wp:extent cx="6492240" cy="3738060"/>
+            <wp:effectExtent l="19050" t="0" r="3810" b="0"/>
+            <wp:docPr id="34" name="Picture 34"/>
+            <wp:cNvGraphicFramePr>
+              <a:graphicFrameLocks xmlns:a="http://schemas.openxmlformats.org/drawingml/2006/main" noChangeAspect="1"/>
+            </wp:cNvGraphicFramePr>
+            <a:graphic xmlns:a="http://schemas.openxmlformats.org/drawingml/2006/main">
+              <a:graphicData uri="http://schemas.openxmlformats.org/drawingml/2006/picture">
+                <pic:pic xmlns:pic="http://schemas.openxmlformats.org/drawingml/2006/picture">
+                  <pic:nvPicPr>
+                    <pic:cNvPr id="0" name="Picture 34"/>
+                    <pic:cNvPicPr>
+                      <a:picLocks noChangeAspect="1" noChangeArrowheads="1"/>
+                    </pic:cNvPicPr>
+                  </pic:nvPicPr>
+                  <pic:blipFill>
+                    <a:blip r:embed="rId21"/>
+                    <a:srcRect/>
+                    <a:stretch>
+                      <a:fillRect/>
+                    </a:stretch>
+                  </pic:blipFill>
+                  <pic:spPr bwMode="auto">
+                    <a:xfrm>
+                      <a:off x="0" y="0"/>
+                      <a:ext cx="6492240" cy="3738060"/>
+                    </a:xfrm>
+                    <a:prstGeom prst="rect">
+                      <a:avLst/>
+                    </a:prstGeom>
+                    <a:noFill/>
+                    <a:ln w="9525">
+                      <a:noFill/>
+                      <a:miter lim="800000"/>
+                      <a:headEnd/>
+                      <a:tailEnd/>
+                    </a:ln>
+                  </pic:spPr>
+                </pic:pic>
+              </a:graphicData>
+            </a:graphic>
+          </wp:inline>
+        </w:drawing>
+      </w:r>
+    </w:p>
+    <w:p>
+      <w:pPr>
+        <w:pStyle w:val="Heading2"/>
+      </w:pPr>
+      <w:bookmarkStart w:id="11" w:name="_Toc84102910"/>
+      <w:r>
+        <w:t xml:space="preserve">Screenshot of booking table in database showing record with id 3 </w:t>
+      </w:r>
+      <w:r>
+        <w:t>that was added</w:t>
+      </w:r>
+      <w:bookmarkEnd w:id="11"/>
+    </w:p>
+    <w:p/>
+    <w:p>
+      <w:r>
+        <w:rPr>
+          <w:noProof/>
+        </w:rPr>
+        <w:drawing>
+          <wp:inline distT="0" distB="0" distL="0" distR="0">
+            <wp:extent cx="6492240" cy="2975793"/>
+            <wp:effectExtent l="19050" t="0" r="3810" b="0"/>
+            <wp:docPr id="37" name="Picture 37"/>
+            <wp:cNvGraphicFramePr>
+              <a:graphicFrameLocks xmlns:a="http://schemas.openxmlformats.org/drawingml/2006/main" noChangeAspect="1"/>
+            </wp:cNvGraphicFramePr>
+            <a:graphic xmlns:a="http://schemas.openxmlformats.org/drawingml/2006/main">
+              <a:graphicData uri="http://schemas.openxmlformats.org/drawingml/2006/picture">
+                <pic:pic xmlns:pic="http://schemas.openxmlformats.org/drawingml/2006/picture">
+                  <pic:nvPicPr>
+                    <pic:cNvPr id="0" name="Picture 37"/>
+                    <pic:cNvPicPr>
+                      <a:picLocks noChangeAspect="1" noChangeArrowheads="1"/>
+                    </pic:cNvPicPr>
+                  </pic:nvPicPr>
+                  <pic:blipFill>
+                    <a:blip r:embed="rId22"/>
+                    <a:srcRect/>
+                    <a:stretch>
+                      <a:fillRect/>
+                    </a:stretch>
+                  </pic:blipFill>
+                  <pic:spPr bwMode="auto">
+                    <a:xfrm>
+                      <a:off x="0" y="0"/>
+                      <a:ext cx="6492240" cy="2975793"/>
+                    </a:xfrm>
+                    <a:prstGeom prst="rect">
+                      <a:avLst/>
+                    </a:prstGeom>
+                    <a:noFill/>
+                    <a:ln w="9525">
+                      <a:noFill/>
+                      <a:miter lim="800000"/>
+                      <a:headEnd/>
+                      <a:tailEnd/>
+                    </a:ln>
+                  </pic:spPr>
+                </pic:pic>
+              </a:graphicData>
+            </a:graphic>
+          </wp:inline>
+        </w:drawing>
+      </w:r>
+    </w:p>
+    <w:p>
+      <w:pPr>
+        <w:pStyle w:val="Heading2"/>
+      </w:pPr>
+      <w:bookmarkStart w:id="12" w:name="_Toc84102911"/>
+      <w:r>
+        <w:t>Screenshot of customer table in database showing record with id 26 that was added as part of the booking</w:t>
+      </w:r>
+      <w:bookmarkEnd w:id="12"/>
+      <w:r>
+        <w:t xml:space="preserve"> </w:t>
+      </w:r>
+    </w:p>
+    <w:p/>
+    <w:p>
+      <w:r>
+        <w:rPr>
+          <w:noProof/>
+        </w:rPr>
+        <w:lastRenderedPageBreak/>
+        <w:drawing>
+          <wp:inline distT="0" distB="0" distL="0" distR="0">
+            <wp:extent cx="6492240" cy="3592869"/>
+            <wp:effectExtent l="19050" t="0" r="3810" b="0"/>
+            <wp:docPr id="40" name="Picture 40"/>
+            <wp:cNvGraphicFramePr>
+              <a:graphicFrameLocks xmlns:a="http://schemas.openxmlformats.org/drawingml/2006/main" noChangeAspect="1"/>
+            </wp:cNvGraphicFramePr>
+            <a:graphic xmlns:a="http://schemas.openxmlformats.org/drawingml/2006/main">
+              <a:graphicData uri="http://schemas.openxmlformats.org/drawingml/2006/picture">
+                <pic:pic xmlns:pic="http://schemas.openxmlformats.org/drawingml/2006/picture">
+                  <pic:nvPicPr>
+                    <pic:cNvPr id="0" name="Picture 40"/>
+                    <pic:cNvPicPr>
+                      <a:picLocks noChangeAspect="1" noChangeArrowheads="1"/>
+                    </pic:cNvPicPr>
+                  </pic:nvPicPr>
+                  <pic:blipFill>
+                    <a:blip r:embed="rId23"/>
+                    <a:srcRect/>
+                    <a:stretch>
+                      <a:fillRect/>
+                    </a:stretch>
+                  </pic:blipFill>
+                  <pic:spPr bwMode="auto">
+                    <a:xfrm>
+                      <a:off x="0" y="0"/>
+                      <a:ext cx="6492240" cy="3592869"/>
+                    </a:xfrm>
+                    <a:prstGeom prst="rect">
+                      <a:avLst/>
+                    </a:prstGeom>
+                    <a:noFill/>
+                    <a:ln w="9525">
+                      <a:noFill/>
+                      <a:miter lim="800000"/>
+                      <a:headEnd/>
+                      <a:tailEnd/>
+                    </a:ln>
+                  </pic:spPr>
+                </pic:pic>
+              </a:graphicData>
+            </a:graphic>
+          </wp:inline>
+        </w:drawing>
+      </w:r>
+    </w:p>
+    <w:p/>
+    <w:p>
+      <w:pPr>
+        <w:pStyle w:val="Heading2"/>
+      </w:pPr>
+      <w:bookmarkStart w:id="13" w:name="_Toc84102912"/>
+      <w:r>
+        <w:t>Screenshot of flight table in database showing record with id 5 that is part of the booking</w:t>
+      </w:r>
+      <w:bookmarkEnd w:id="13"/>
+      <w:r>
+        <w:t xml:space="preserve"> </w:t>
+      </w:r>
+    </w:p>
+    <w:p/>
+    <w:p>
+      <w:r>
+        <w:drawing>
+          <wp:inline distT="0" distB="0" distL="0" distR="0">
+            <wp:extent cx="6492240" cy="2637602"/>
+            <wp:effectExtent l="19050" t="0" r="3810" b="0"/>
+            <wp:docPr id="3" name="Picture 43"/>
+            <wp:cNvGraphicFramePr>
+              <a:graphicFrameLocks xmlns:a="http://schemas.openxmlformats.org/drawingml/2006/main" noChangeAspect="1"/>
+            </wp:cNvGraphicFramePr>
+            <a:graphic xmlns:a="http://schemas.openxmlformats.org/drawingml/2006/main">
+              <a:graphicData uri="http://schemas.openxmlformats.org/drawingml/2006/picture">
+                <pic:pic xmlns:pic="http://schemas.openxmlformats.org/drawingml/2006/picture">
+                  <pic:nvPicPr>
+                    <pic:cNvPr id="0" name="Picture 43"/>
+                    <pic:cNvPicPr>
+                      <a:picLocks noChangeAspect="1" noChangeArrowheads="1"/>
+                    </pic:cNvPicPr>
+                  </pic:nvPicPr>
+                  <pic:blipFill>
+                    <a:blip r:embed="rId24"/>
+                    <a:srcRect/>
+                    <a:stretch>
+                      <a:fillRect/>
+                    </a:stretch>
+                  </pic:blipFill>
+                  <pic:spPr bwMode="auto">
+                    <a:xfrm>
+                      <a:off x="0" y="0"/>
+                      <a:ext cx="6492240" cy="2637602"/>
+                    </a:xfrm>
+                    <a:prstGeom prst="rect">
+                      <a:avLst/>
+                    </a:prstGeom>
+                    <a:noFill/>
+                    <a:ln w="9525">
+                      <a:noFill/>
+                      <a:miter lim="800000"/>
+                      <a:headEnd/>
+                      <a:tailEnd/>
+                    </a:ln>
+                  </pic:spPr>
+                </pic:pic>
+              </a:graphicData>
+            </a:graphic>
+          </wp:inline>
+        </w:drawing>
+      </w:r>
+    </w:p>
+    <w:p>
+      <w:pPr>
+        <w:pStyle w:val="Heading2"/>
+      </w:pPr>
+      <w:bookmarkStart w:id="14" w:name="_Toc84102913"/>
+      <w:r>
+        <w:t>Screenshot of payment_details table in database showing record with id 22 that was added as part of the booking</w:t>
+      </w:r>
+      <w:bookmarkEnd w:id="14"/>
+      <w:r>
+        <w:t xml:space="preserve"> </w:t>
+      </w:r>
+    </w:p>
+    <w:p/>
+    <w:p>
+      <w:r>
+        <w:rPr>
+          <w:noProof/>
+        </w:rPr>
+        <w:lastRenderedPageBreak/>
+        <w:drawing>
+          <wp:inline distT="0" distB="0" distL="0" distR="0">
+            <wp:extent cx="6492240" cy="2678470"/>
+            <wp:effectExtent l="19050" t="0" r="3810" b="0"/>
+            <wp:docPr id="46" name="Picture 46"/>
+            <wp:cNvGraphicFramePr>
+              <a:graphicFrameLocks xmlns:a="http://schemas.openxmlformats.org/drawingml/2006/main" noChangeAspect="1"/>
+            </wp:cNvGraphicFramePr>
+            <a:graphic xmlns:a="http://schemas.openxmlformats.org/drawingml/2006/main">
+              <a:graphicData uri="http://schemas.openxmlformats.org/drawingml/2006/picture">
+                <pic:pic xmlns:pic="http://schemas.openxmlformats.org/drawingml/2006/picture">
+                  <pic:nvPicPr>
+                    <pic:cNvPr id="0" name="Picture 46"/>
+                    <pic:cNvPicPr>
+                      <a:picLocks noChangeAspect="1" noChangeArrowheads="1"/>
+                    </pic:cNvPicPr>
+                  </pic:nvPicPr>
+                  <pic:blipFill>
+                    <a:blip r:embed="rId25"/>
+                    <a:srcRect/>
+                    <a:stretch>
+                      <a:fillRect/>
+                    </a:stretch>
+                  </pic:blipFill>
+                  <pic:spPr bwMode="auto">
+                    <a:xfrm>
+                      <a:off x="0" y="0"/>
+                      <a:ext cx="6492240" cy="2678470"/>
+                    </a:xfrm>
+                    <a:prstGeom prst="rect">
+                      <a:avLst/>
+                    </a:prstGeom>
+                    <a:noFill/>
+                    <a:ln w="9525">
+                      <a:noFill/>
+                      <a:miter lim="800000"/>
+                      <a:headEnd/>
+                      <a:tailEnd/>
+                    </a:ln>
+                  </pic:spPr>
+                </pic:pic>
+              </a:graphicData>
+            </a:graphic>
+          </wp:inline>
+        </w:drawing>
+      </w:r>
+    </w:p>
+    <w:p>
+      <w:pPr>
+        <w:rPr>
+          <w:rFonts w:asciiTheme="majorHAnsi" w:eastAsiaTheme="majorEastAsia" w:hAnsiTheme="majorHAnsi" w:cstheme="majorBidi"/>
+          <w:b/>
+          <w:bCs/>
+          <w:color w:val="365F91" w:themeColor="accent1" w:themeShade="BF"/>
+          <w:sz w:val="28"/>
+          <w:szCs w:val="28"/>
+        </w:rPr>
+      </w:pPr>
+      <w:r>
+        <w:t xml:space="preserve"> </w:t>
+      </w:r>
+      <w:r>
+        <w:tab/>
+      </w:r>
+      <w:r>
+        <w:tab/>
+      </w:r>
+      <w:r>
+        <w:br w:type="page"/>
+      </w:r>
+    </w:p>
     <w:p>
       <w:pPr>
         <w:pStyle w:val="Heading1"/>
       </w:pPr>
-      <w:bookmarkStart w:id="5" w:name="_Toc84070121"/>
+      <w:bookmarkStart w:id="15" w:name="_Toc84102914"/>
       <w:r>
         <w:lastRenderedPageBreak/>
         <w:t>Screenshot of when a customer clicks “List all flights” (this is an addition</w:t>
@@ -1958,7 +3550,7 @@
       <w:r>
         <w:t xml:space="preserve"> feature not requested by the project specifications)</w:t>
       </w:r>
-      <w:bookmarkEnd w:id="5"/>
+      <w:bookmarkEnd w:id="15"/>
     </w:p>
     <w:p/>
     <w:p>
@@ -1984,7 +3576,7 @@
                     </pic:cNvPicPr>
                   </pic:nvPicPr>
                   <pic:blipFill>
-                    <a:blip r:embed="rId13"/>
+                    <a:blip r:embed="rId26"/>
                     <a:srcRect/>
                     <a:stretch>
                       <a:fillRect/>
@@ -2040,16 +3632,19 @@
       <w:pPr>
         <w:pStyle w:val="Heading1"/>
       </w:pPr>
-      <w:bookmarkStart w:id="6" w:name="_Toc84070122"/>
+      <w:bookmarkStart w:id="16" w:name="_Toc84102915"/>
       <w:r>
         <w:lastRenderedPageBreak/>
         <w:t>Screenshots of when a user clicks “Login as an Admin” on landing page</w:t>
       </w:r>
-      <w:bookmarkEnd w:id="6"/>
+      <w:bookmarkEnd w:id="16"/>
     </w:p>
     <w:p/>
     <w:p>
       <w:r>
+        <w:rPr>
+          <w:noProof/>
+        </w:rPr>
         <w:drawing>
           <wp:inline distT="0" distB="0" distL="0" distR="0">
             <wp:extent cx="5943600" cy="2977051"/>
@@ -2126,7 +3721,7 @@
                     </pic:cNvPicPr>
                   </pic:nvPicPr>
                   <pic:blipFill>
-                    <a:blip r:embed="rId14"/>
+                    <a:blip r:embed="rId27"/>
                     <a:srcRect/>
                     <a:stretch>
                       <a:fillRect/>
@@ -2185,7 +3780,7 @@
                     </pic:cNvPicPr>
                   </pic:nvPicPr>
                   <pic:blipFill>
-                    <a:blip r:embed="rId15"/>
+                    <a:blip r:embed="rId28"/>
                     <a:srcRect/>
                     <a:stretch>
                       <a:fillRect/>
@@ -2218,11 +3813,11 @@
       <w:pPr>
         <w:pStyle w:val="Heading2"/>
       </w:pPr>
-      <w:bookmarkStart w:id="7" w:name="_Toc84070123"/>
+      <w:bookmarkStart w:id="17" w:name="_Toc84102916"/>
       <w:r>
         <w:t>Screenshot of when wrong login credentials are entered</w:t>
       </w:r>
-      <w:bookmarkEnd w:id="7"/>
+      <w:bookmarkEnd w:id="17"/>
     </w:p>
     <w:p/>
     <w:p>
@@ -2248,7 +3843,7 @@
                     </pic:cNvPicPr>
                   </pic:nvPicPr>
                   <pic:blipFill>
-                    <a:blip r:embed="rId16"/>
+                    <a:blip r:embed="rId29"/>
                     <a:srcRect/>
                     <a:stretch>
                       <a:fillRect/>
@@ -2281,7 +3876,7 @@
       <w:pPr>
         <w:pStyle w:val="Heading2"/>
       </w:pPr>
-      <w:bookmarkStart w:id="8" w:name="_Toc84070124"/>
+      <w:bookmarkStart w:id="18" w:name="_Toc84102917"/>
       <w:r>
         <w:t xml:space="preserve">Screenshot of when correct </w:t>
       </w:r>
@@ -2294,7 +3889,7 @@
       <w:r>
         <w:t>, the Admin portal is shown</w:t>
       </w:r>
-      <w:bookmarkEnd w:id="8"/>
+      <w:bookmarkEnd w:id="18"/>
     </w:p>
     <w:p/>
     <w:p>
@@ -2321,7 +3916,7 @@
                     </pic:cNvPicPr>
                   </pic:nvPicPr>
                   <pic:blipFill>
-                    <a:blip r:embed="rId17"/>
+                    <a:blip r:embed="rId30"/>
                     <a:srcRect/>
                     <a:stretch>
                       <a:fillRect/>
@@ -2369,12 +3964,12 @@
       <w:pPr>
         <w:pStyle w:val="Heading2"/>
       </w:pPr>
-      <w:bookmarkStart w:id="9" w:name="_Toc84070125"/>
+      <w:bookmarkStart w:id="19" w:name="_Toc84102918"/>
       <w:r>
         <w:lastRenderedPageBreak/>
         <w:t>Screenshot of when an Admin user clicks “Update Password”</w:t>
       </w:r>
-      <w:bookmarkEnd w:id="9"/>
+      <w:bookmarkEnd w:id="19"/>
     </w:p>
     <w:p/>
     <w:p>
@@ -2400,7 +3995,7 @@
                     </pic:cNvPicPr>
                   </pic:nvPicPr>
                   <pic:blipFill>
-                    <a:blip r:embed="rId18"/>
+                    <a:blip r:embed="rId31"/>
                     <a:srcRect/>
                     <a:stretch>
                       <a:fillRect/>
@@ -2433,11 +4028,11 @@
       <w:pPr>
         <w:pStyle w:val="Heading2"/>
       </w:pPr>
-      <w:bookmarkStart w:id="10" w:name="_Toc84070126"/>
+      <w:bookmarkStart w:id="20" w:name="_Toc84102919"/>
       <w:r>
         <w:t>Screenshot of user passwords in user table in database before updating password</w:t>
       </w:r>
-      <w:bookmarkEnd w:id="10"/>
+      <w:bookmarkEnd w:id="20"/>
     </w:p>
     <w:p/>
     <w:p>
@@ -2463,7 +4058,7 @@
                     </pic:cNvPicPr>
                   </pic:nvPicPr>
                   <pic:blipFill>
-                    <a:blip r:embed="rId19"/>
+                    <a:blip r:embed="rId32"/>
                     <a:srcRect/>
                     <a:stretch>
                       <a:fillRect/>
@@ -2511,12 +4106,12 @@
       <w:pPr>
         <w:pStyle w:val="Heading2"/>
       </w:pPr>
-      <w:bookmarkStart w:id="11" w:name="_Toc84070127"/>
+      <w:bookmarkStart w:id="21" w:name="_Toc84102920"/>
       <w:r>
         <w:lastRenderedPageBreak/>
         <w:t>Screenshots of entering a value on Update Password page for user “sam7” and clicking Update</w:t>
       </w:r>
-      <w:bookmarkEnd w:id="11"/>
+      <w:bookmarkEnd w:id="21"/>
     </w:p>
     <w:p/>
     <w:p>
@@ -2542,7 +4137,7 @@
                     </pic:cNvPicPr>
                   </pic:nvPicPr>
                   <pic:blipFill>
-                    <a:blip r:embed="rId20"/>
+                    <a:blip r:embed="rId33"/>
                     <a:srcRect/>
                     <a:stretch>
                       <a:fillRect/>
@@ -2599,7 +4194,7 @@
                     </pic:cNvPicPr>
                   </pic:nvPicPr>
                   <pic:blipFill>
-                    <a:blip r:embed="rId21"/>
+                    <a:blip r:embed="rId34"/>
                     <a:srcRect/>
                     <a:stretch>
                       <a:fillRect/>
@@ -2652,7 +4247,7 @@
       <w:pPr>
         <w:pStyle w:val="Heading2"/>
       </w:pPr>
-      <w:bookmarkStart w:id="12" w:name="_Toc84070128"/>
+      <w:bookmarkStart w:id="22" w:name="_Toc84102921"/>
       <w:r>
         <w:lastRenderedPageBreak/>
         <w:t xml:space="preserve">Screenshot of user database table after </w:t>
@@ -2666,7 +4261,7 @@
       <w:r>
         <w:t xml:space="preserve"> using the “Update Password” page</w:t>
       </w:r>
-      <w:bookmarkEnd w:id="12"/>
+      <w:bookmarkEnd w:id="22"/>
     </w:p>
     <w:p/>
     <w:p>
@@ -2692,7 +4287,7 @@
                     </pic:cNvPicPr>
                   </pic:nvPicPr>
                   <pic:blipFill>
-                    <a:blip r:embed="rId22"/>
+                    <a:blip r:embed="rId35"/>
                     <a:srcRect/>
                     <a:stretch>
                       <a:fillRect/>
@@ -2725,11 +4320,11 @@
       <w:pPr>
         <w:pStyle w:val="Heading2"/>
       </w:pPr>
-      <w:bookmarkStart w:id="13" w:name="_Toc84070129"/>
+      <w:bookmarkStart w:id="23" w:name="_Toc84102922"/>
       <w:r>
         <w:t>Screenshot of logging back in with “sam7” and new password “def123”</w:t>
       </w:r>
-      <w:bookmarkEnd w:id="13"/>
+      <w:bookmarkEnd w:id="23"/>
     </w:p>
     <w:p/>
     <w:p>
@@ -2755,7 +4350,7 @@
                     </pic:cNvPicPr>
                   </pic:nvPicPr>
                   <pic:blipFill>
-                    <a:blip r:embed="rId23"/>
+                    <a:blip r:embed="rId36"/>
                     <a:srcRect/>
                     <a:stretch>
                       <a:fillRect/>
@@ -2808,7 +4403,7 @@
                     </pic:cNvPicPr>
                   </pic:nvPicPr>
                   <pic:blipFill>
-                    <a:blip r:embed="rId24"/>
+                    <a:blip r:embed="rId37"/>
                     <a:srcRect/>
                     <a:stretch>
                       <a:fillRect/>
@@ -2857,12 +4452,12 @@
       <w:pPr>
         <w:pStyle w:val="Heading2"/>
       </w:pPr>
-      <w:bookmarkStart w:id="14" w:name="_Toc84070130"/>
+      <w:bookmarkStart w:id="24" w:name="_Toc84102923"/>
       <w:r>
         <w:lastRenderedPageBreak/>
         <w:t>Screenshot of flight table in database</w:t>
       </w:r>
-      <w:bookmarkEnd w:id="14"/>
+      <w:bookmarkEnd w:id="24"/>
     </w:p>
     <w:p/>
     <w:p>
@@ -2888,7 +4483,7 @@
                     </pic:cNvPicPr>
                   </pic:nvPicPr>
                   <pic:blipFill>
-                    <a:blip r:embed="rId10"/>
+                    <a:blip r:embed="rId38"/>
                     <a:srcRect/>
                     <a:stretch>
                       <a:fillRect/>
@@ -2921,11 +4516,11 @@
       <w:pPr>
         <w:pStyle w:val="Heading2"/>
       </w:pPr>
-      <w:bookmarkStart w:id="15" w:name="_Toc84070131"/>
+      <w:bookmarkStart w:id="25" w:name="_Toc84102924"/>
       <w:r>
         <w:t>Screenshot of clicking “Master List of Airlines”</w:t>
       </w:r>
-      <w:bookmarkEnd w:id="15"/>
+      <w:bookmarkEnd w:id="25"/>
     </w:p>
     <w:p/>
     <w:p>
@@ -2951,7 +4546,7 @@
                     </pic:cNvPicPr>
                   </pic:nvPicPr>
                   <pic:blipFill>
-                    <a:blip r:embed="rId25"/>
+                    <a:blip r:embed="rId39"/>
                     <a:srcRect/>
                     <a:stretch>
                       <a:fillRect/>
@@ -3000,12 +4595,12 @@
       <w:pPr>
         <w:pStyle w:val="Heading2"/>
       </w:pPr>
-      <w:bookmarkStart w:id="16" w:name="_Toc84070132"/>
+      <w:bookmarkStart w:id="26" w:name="_Toc84102925"/>
       <w:r>
         <w:lastRenderedPageBreak/>
         <w:t>Screenshot of clicking “Master List of Airports”</w:t>
       </w:r>
-      <w:bookmarkEnd w:id="16"/>
+      <w:bookmarkEnd w:id="26"/>
     </w:p>
     <w:p/>
     <w:p>
@@ -3031,7 +4626,7 @@
                     </pic:cNvPicPr>
                   </pic:nvPicPr>
                   <pic:blipFill>
-                    <a:blip r:embed="rId26"/>
+                    <a:blip r:embed="rId40"/>
                     <a:srcRect/>
                     <a:stretch>
                       <a:fillRect/>
@@ -3079,6 +4674,7 @@
       <w:pPr>
         <w:pStyle w:val="Heading2"/>
       </w:pPr>
+      <w:bookmarkStart w:id="27" w:name="_Toc84102926"/>
       <w:r>
         <w:lastRenderedPageBreak/>
         <w:t>Screenshot</w:t>
@@ -3098,6 +4694,7 @@
       <w:r>
         <w:t xml:space="preserve"> and the error page they are displayed after they hit enter</w:t>
       </w:r>
+      <w:bookmarkEnd w:id="27"/>
     </w:p>
     <w:p/>
     <w:p>
@@ -3123,7 +4720,7 @@
                     </pic:cNvPicPr>
                   </pic:nvPicPr>
                   <pic:blipFill>
-                    <a:blip r:embed="rId27"/>
+                    <a:blip r:embed="rId41"/>
                     <a:srcRect/>
                     <a:stretch>
                       <a:fillRect/>
@@ -3175,7 +4772,7 @@
                     </pic:cNvPicPr>
                   </pic:nvPicPr>
                   <pic:blipFill>
-                    <a:blip r:embed="rId28"/>
+                    <a:blip r:embed="rId42"/>
                     <a:srcRect/>
                     <a:stretch>
                       <a:fillRect/>
@@ -3233,7 +4830,7 @@
       </w:pPr>
     </w:p>
     <w:sectPr>
-      <w:footerReference w:type="default" r:id="rId29"/>
+      <w:footerReference w:type="default" r:id="rId43"/>
       <w:pgSz w:w="12240" w:h="15840"/>
       <w:pgMar w:top="720" w:right="1008" w:bottom="720" w:left="1008" w:header="720" w:footer="720" w:gutter="0"/>
       <w:cols w:space="720"/>

</xml_diff>